<commit_message>
zip file returned and download
</commit_message>
<xml_diff>
--- a/Backend/Pimpri Chinchwad Education Trust.docx
+++ b/Backend/Pimpri Chinchwad Education Trust.docx
@@ -1,6 +1,6 @@
 
 <file path=word/document.xml><?xml version="1.0" encoding="utf-8"?>
-<w:document xmlns:wpc="http://schemas.microsoft.com/office/word/2010/wordprocessingCanvas" xmlns:cx="http://schemas.microsoft.com/office/drawing/2014/chartex" xmlns:cx1="http://schemas.microsoft.com/office/drawing/2015/9/8/chartex" xmlns:cx2="http://schemas.microsoft.com/office/drawing/2015/10/21/chartex" xmlns:cx3="http://schemas.microsoft.com/office/drawing/2016/5/9/chartex" xmlns:cx4="http://schemas.microsoft.com/office/drawing/2016/5/10/chartex" xmlns:cx5="http://schemas.microsoft.com/office/drawing/2016/5/11/chartex" xmlns:cx6="http://schemas.microsoft.com/office/drawing/2016/5/12/chartex" xmlns:cx7="http://schemas.microsoft.com/office/drawing/2016/5/13/chartex" xmlns:cx8="http://schemas.microsoft.com/office/drawing/2016/5/14/chartex" xmlns:mc="http://schemas.openxmlformats.org/markup-compatibility/2006" xmlns:aink="http://schemas.microsoft.com/office/drawing/2016/ink" xmlns:am3d="http://schemas.microsoft.com/office/drawing/2017/model3d" xmlns:o="urn:schemas-microsoft-com:office:office" xmlns:oel="http://schemas.microsoft.com/office/2019/extlst" xmlns:r="http://schemas.openxmlformats.org/officeDocument/2006/relationships" xmlns:m="http://schemas.openxmlformats.org/officeDocument/2006/math" xmlns:v="urn:schemas-microsoft-com:vml" xmlns:wp14="http://schemas.microsoft.com/office/word/2010/wordprocessingDrawing" xmlns:wp="http://schemas.openxmlformats.org/drawingml/2006/wordprocessingDrawing" xmlns:w10="urn:schemas-microsoft-com:office:word" xmlns:w="http://schemas.openxmlformats.org/wordprocessingml/2006/main" xmlns:w14="http://schemas.microsoft.com/office/word/2010/wordml" xmlns:w15="http://schemas.microsoft.com/office/word/2012/wordml" xmlns:w16cex="http://schemas.microsoft.com/office/word/2018/wordml/cex" xmlns:w16cid="http://schemas.microsoft.com/office/word/2016/wordml/cid" xmlns:w16="http://schemas.microsoft.com/office/word/2018/wordml" xmlns:w16du="http://schemas.microsoft.com/office/word/2023/wordml/word16du" xmlns:w16sdtdh="http://schemas.microsoft.com/office/word/2020/wordml/sdtdatahash" xmlns:w16se="http://schemas.microsoft.com/office/word/2015/wordml/symex" xmlns:wpg="http://schemas.microsoft.com/office/word/2010/wordprocessingGroup" xmlns:wpi="http://schemas.microsoft.com/office/word/2010/wordprocessingInk" xmlns:wne="http://schemas.microsoft.com/office/word/2006/wordml" xmlns:wps="http://schemas.microsoft.com/office/word/2010/wordprocessingShape" mc:Ignorable="w14 w15 w16se w16cid w16 w16cex w16sdtdh w16du wp14">
+<w:document xmlns:wpc="http://schemas.microsoft.com/office/word/2010/wordprocessingCanvas" xmlns:cx="http://schemas.microsoft.com/office/drawing/2014/chartex" xmlns:cx1="http://schemas.microsoft.com/office/drawing/2015/9/8/chartex" xmlns:cx2="http://schemas.microsoft.com/office/drawing/2015/10/21/chartex" xmlns:cx3="http://schemas.microsoft.com/office/drawing/2016/5/9/chartex" xmlns:cx4="http://schemas.microsoft.com/office/drawing/2016/5/10/chartex" xmlns:cx5="http://schemas.microsoft.com/office/drawing/2016/5/11/chartex" xmlns:cx6="http://schemas.microsoft.com/office/drawing/2016/5/12/chartex" xmlns:cx7="http://schemas.microsoft.com/office/drawing/2016/5/13/chartex" xmlns:cx8="http://schemas.microsoft.com/office/drawing/2016/5/14/chartex" xmlns:mc="http://schemas.openxmlformats.org/markup-compatibility/2006" xmlns:aink="http://schemas.microsoft.com/office/drawing/2016/ink" xmlns:am3d="http://schemas.microsoft.com/office/drawing/2017/model3d" xmlns:o="urn:schemas-microsoft-com:office:office" xmlns:oel="http://schemas.microsoft.com/office/2019/extlst" xmlns:r="http://schemas.openxmlformats.org/officeDocument/2006/relationships" xmlns:m="http://schemas.openxmlformats.org/officeDocument/2006/math" xmlns:v="urn:schemas-microsoft-com:vml" xmlns:wp14="http://schemas.microsoft.com/office/word/2010/wordprocessingDrawing" xmlns:wp="http://schemas.openxmlformats.org/drawingml/2006/wordprocessingDrawing" xmlns:w10="urn:schemas-microsoft-com:office:word" xmlns:w="http://schemas.openxmlformats.org/wordprocessingml/2006/main" xmlns:w14="http://schemas.microsoft.com/office/word/2010/wordml" xmlns:w15="http://schemas.microsoft.com/office/word/2012/wordml" xmlns:w16cex="http://schemas.microsoft.com/office/word/2018/wordml/cex" xmlns:w16cid="http://schemas.microsoft.com/office/word/2016/wordml/cid" xmlns:w16="http://schemas.microsoft.com/office/word/2018/wordml" xmlns:w16du="http://schemas.microsoft.com/office/word/2023/wordml/word16du" xmlns:w16sdtdh="http://schemas.microsoft.com/office/word/2020/wordml/sdtdatahash" xmlns:w16sdtfl="http://schemas.microsoft.com/office/word/2024/wordml/sdtformatlock" xmlns:w16se="http://schemas.microsoft.com/office/word/2015/wordml/symex" xmlns:wpg="http://schemas.microsoft.com/office/word/2010/wordprocessingGroup" xmlns:wpi="http://schemas.microsoft.com/office/word/2010/wordprocessingInk" xmlns:wne="http://schemas.microsoft.com/office/word/2006/wordml" xmlns:wps="http://schemas.microsoft.com/office/word/2010/wordprocessingShape" mc:Ignorable="w14 w15 w16se w16cid w16 w16cex w16sdtdh w16sdtfl w16du wp14">
   <w:body>
     <w:tbl>
       <w:tblPr>
@@ -69,7 +69,7 @@
                 <v:shape id="_x0000_i1025" type="#_x0000_t75" style="width:75pt;height:63pt" o:ole="">
                   <v:imagedata r:id="rId9" o:title=""/>
                 </v:shape>
-                <o:OLEObject Type="Embed" ProgID="PBrush" ShapeID="_x0000_i1025" DrawAspect="Content" ObjectID="_1795863281" r:id="rId10"/>
+                <o:OLEObject Type="Embed" ProgID="PBrush" ShapeID="_x0000_i1025" DrawAspect="Content" ObjectID="_1798560492" r:id="rId10"/>
               </w:object>
             </w:r>
           </w:p>
@@ -190,6 +190,14 @@
                 <w:szCs w:val="24"/>
               </w:rPr>
               <w:t>-</w:t>
+            </w:r>
+            <w:r>
+              <w:rPr>
+                <w:rFonts w:ascii="Times New Roman" w:eastAsia="Arial" w:hAnsi="Times New Roman" w:cs="Times New Roman"/>
+                <w:sz w:val="24"/>
+                <w:szCs w:val="24"/>
+              </w:rPr>
+              <w:t xml:space="preserve"> </w:t>
             </w:r>
             <w:r>
               <w:rPr>
@@ -323,6 +331,14 @@
                 <w:sz w:val="24"/>
                 <w:szCs w:val="24"/>
               </w:rPr>
+              <w:t xml:space="preserve"> </w:t>
+            </w:r>
+            <w:r>
+              <w:rPr>
+                <w:rFonts w:ascii="Times New Roman" w:eastAsia="Arial" w:hAnsi="Times New Roman" w:cs="Times New Roman"/>
+                <w:sz w:val="24"/>
+                <w:szCs w:val="24"/>
+              </w:rPr>
               <w:t>{{</w:t>
             </w:r>
             <w:r>
@@ -484,7 +500,7 @@
           <w:sz w:val="32"/>
           <w:szCs w:val="32"/>
         </w:rPr>
-        <w:t>Even</w:t>
+        <w:t>{{Semester}}</w:t>
       </w:r>
       <w:r>
         <w:rPr>
@@ -915,21 +931,24 @@
     <w:tbl>
       <w:tblPr>
         <w:tblStyle w:val="TableGrid"/>
-        <w:tblW w:w="10589" w:type="dxa"/>
+        <w:tblW w:w="10866" w:type="dxa"/>
         <w:tblLook w:val="04A0" w:firstRow="1" w:lastRow="0" w:firstColumn="1" w:lastColumn="0" w:noHBand="0" w:noVBand="1"/>
       </w:tblPr>
       <w:tblGrid>
-        <w:gridCol w:w="899"/>
-        <w:gridCol w:w="8632"/>
-        <w:gridCol w:w="1058"/>
+        <w:gridCol w:w="748"/>
+        <w:gridCol w:w="6453"/>
+        <w:gridCol w:w="1047"/>
+        <w:gridCol w:w="995"/>
+        <w:gridCol w:w="774"/>
+        <w:gridCol w:w="849"/>
       </w:tblGrid>
       <w:tr>
         <w:trPr>
-          <w:trHeight w:val="302"/>
+          <w:trHeight w:val="255"/>
         </w:trPr>
         <w:tc>
           <w:tcPr>
-            <w:tcW w:w="899" w:type="dxa"/>
+            <w:tcW w:w="737" w:type="dxa"/>
           </w:tcPr>
           <w:p>
             <w:pPr>
@@ -940,17 +959,25 @@
                 <w:szCs w:val="28"/>
               </w:rPr>
             </w:pPr>
-            <w:r>
-              <w:rPr>
-                <w:b/>
-              </w:rPr>
-              <w:t>Q. No.</w:t>
+            <w:proofErr w:type="spellStart"/>
+            <w:r>
+              <w:rPr>
+                <w:b/>
+              </w:rPr>
+              <w:t>Q.No</w:t>
+            </w:r>
+            <w:proofErr w:type="spellEnd"/>
+            <w:r>
+              <w:rPr>
+                <w:b/>
+              </w:rPr>
+              <w:t>.</w:t>
             </w:r>
           </w:p>
         </w:tc>
         <w:tc>
           <w:tcPr>
-            <w:tcW w:w="8632" w:type="dxa"/>
+            <w:tcW w:w="6463" w:type="dxa"/>
           </w:tcPr>
           <w:p>
             <w:pPr>
@@ -972,12 +999,76 @@
         </w:tc>
         <w:tc>
           <w:tcPr>
-            <w:tcW w:w="1058" w:type="dxa"/>
+            <w:tcW w:w="1047" w:type="dxa"/>
           </w:tcPr>
           <w:p>
             <w:pPr>
               <w:jc w:val="center"/>
               <w:rPr>
+                <w:b/>
+              </w:rPr>
+            </w:pPr>
+            <w:r>
+              <w:rPr>
+                <w:b/>
+              </w:rPr>
+              <w:t>Difficulty</w:t>
+            </w:r>
+          </w:p>
+          <w:p>
+            <w:pPr>
+              <w:jc w:val="center"/>
+              <w:rPr>
+                <w:b/>
+              </w:rPr>
+            </w:pPr>
+            <w:r>
+              <w:rPr>
+                <w:b/>
+              </w:rPr>
+              <w:t>Level</w:t>
+            </w:r>
+          </w:p>
+        </w:tc>
+        <w:tc>
+          <w:tcPr>
+            <w:tcW w:w="995" w:type="dxa"/>
+          </w:tcPr>
+          <w:p>
+            <w:pPr>
+              <w:jc w:val="center"/>
+              <w:rPr>
+                <w:b/>
+              </w:rPr>
+            </w:pPr>
+            <w:r>
+              <w:rPr>
+                <w:b/>
+              </w:rPr>
+              <w:t>Blooms</w:t>
+            </w:r>
+            <w:r>
+              <w:rPr>
+                <w:b/>
+              </w:rPr>
+              <w:t xml:space="preserve"> </w:t>
+            </w:r>
+            <w:r>
+              <w:rPr>
+                <w:b/>
+              </w:rPr>
+              <w:t>Level</w:t>
+            </w:r>
+          </w:p>
+        </w:tc>
+        <w:tc>
+          <w:tcPr>
+            <w:tcW w:w="775" w:type="dxa"/>
+          </w:tcPr>
+          <w:p>
+            <w:pPr>
+              <w:jc w:val="center"/>
+              <w:rPr>
                 <w:rFonts w:ascii="Times New Roman" w:eastAsia="Times New Roman" w:hAnsi="Times New Roman" w:cs="Times New Roman"/>
                 <w:bCs/>
                 <w:sz w:val="28"/>
@@ -988,51 +1079,30 @@
               <w:rPr>
                 <w:b/>
               </w:rPr>
-              <w:t>Marks</w:t>
-            </w:r>
-          </w:p>
-        </w:tc>
-      </w:tr>
-      <w:tr>
-        <w:trPr>
-          <w:trHeight w:val="302"/>
-        </w:trPr>
-        <w:tc>
-          <w:tcPr>
-            <w:tcW w:w="899" w:type="dxa"/>
-          </w:tcPr>
-          <w:p>
-            <w:pPr>
-              <w:rPr>
-                <w:b/>
-              </w:rPr>
-            </w:pPr>
+              <w:t xml:space="preserve">CO          </w:t>
+            </w:r>
           </w:p>
         </w:tc>
         <w:tc>
           <w:tcPr>
-            <w:tcW w:w="8632" w:type="dxa"/>
+            <w:tcW w:w="849" w:type="dxa"/>
           </w:tcPr>
           <w:p>
             <w:pPr>
               <w:jc w:val="center"/>
               <w:rPr>
-                <w:b/>
+                <w:rFonts w:ascii="Times New Roman" w:eastAsia="Times New Roman" w:hAnsi="Times New Roman" w:cs="Times New Roman"/>
+                <w:bCs/>
+                <w:sz w:val="28"/>
+                <w:szCs w:val="28"/>
               </w:rPr>
             </w:pPr>
-          </w:p>
-        </w:tc>
-        <w:tc>
-          <w:tcPr>
-            <w:tcW w:w="1058" w:type="dxa"/>
-          </w:tcPr>
-          <w:p>
-            <w:pPr>
-              <w:jc w:val="center"/>
-              <w:rPr>
-                <w:b/>
-              </w:rPr>
-            </w:pPr>
+            <w:r>
+              <w:rPr>
+                <w:b/>
+              </w:rPr>
+              <w:t>Marks</w:t>
+            </w:r>
           </w:p>
         </w:tc>
       </w:tr>
@@ -1065,7 +1135,7 @@
 </file>
 
 <file path=word/endnotes.xml><?xml version="1.0" encoding="utf-8"?>
-<w:endnotes xmlns:wpc="http://schemas.microsoft.com/office/word/2010/wordprocessingCanvas" xmlns:cx="http://schemas.microsoft.com/office/drawing/2014/chartex" xmlns:cx1="http://schemas.microsoft.com/office/drawing/2015/9/8/chartex" xmlns:cx2="http://schemas.microsoft.com/office/drawing/2015/10/21/chartex" xmlns:cx3="http://schemas.microsoft.com/office/drawing/2016/5/9/chartex" xmlns:cx4="http://schemas.microsoft.com/office/drawing/2016/5/10/chartex" xmlns:cx5="http://schemas.microsoft.com/office/drawing/2016/5/11/chartex" xmlns:cx6="http://schemas.microsoft.com/office/drawing/2016/5/12/chartex" xmlns:cx7="http://schemas.microsoft.com/office/drawing/2016/5/13/chartex" xmlns:cx8="http://schemas.microsoft.com/office/drawing/2016/5/14/chartex" xmlns:mc="http://schemas.openxmlformats.org/markup-compatibility/2006" xmlns:aink="http://schemas.microsoft.com/office/drawing/2016/ink" xmlns:am3d="http://schemas.microsoft.com/office/drawing/2017/model3d" xmlns:o="urn:schemas-microsoft-com:office:office" xmlns:oel="http://schemas.microsoft.com/office/2019/extlst" xmlns:r="http://schemas.openxmlformats.org/officeDocument/2006/relationships" xmlns:m="http://schemas.openxmlformats.org/officeDocument/2006/math" xmlns:v="urn:schemas-microsoft-com:vml" xmlns:wp14="http://schemas.microsoft.com/office/word/2010/wordprocessingDrawing" xmlns:wp="http://schemas.openxmlformats.org/drawingml/2006/wordprocessingDrawing" xmlns:w10="urn:schemas-microsoft-com:office:word" xmlns:w="http://schemas.openxmlformats.org/wordprocessingml/2006/main" xmlns:w14="http://schemas.microsoft.com/office/word/2010/wordml" xmlns:w15="http://schemas.microsoft.com/office/word/2012/wordml" xmlns:w16cex="http://schemas.microsoft.com/office/word/2018/wordml/cex" xmlns:w16cid="http://schemas.microsoft.com/office/word/2016/wordml/cid" xmlns:w16="http://schemas.microsoft.com/office/word/2018/wordml" xmlns:w16du="http://schemas.microsoft.com/office/word/2023/wordml/word16du" xmlns:w16sdtdh="http://schemas.microsoft.com/office/word/2020/wordml/sdtdatahash" xmlns:w16se="http://schemas.microsoft.com/office/word/2015/wordml/symex" xmlns:wpg="http://schemas.microsoft.com/office/word/2010/wordprocessingGroup" xmlns:wpi="http://schemas.microsoft.com/office/word/2010/wordprocessingInk" xmlns:wne="http://schemas.microsoft.com/office/word/2006/wordml" xmlns:wps="http://schemas.microsoft.com/office/word/2010/wordprocessingShape" mc:Ignorable="w14 w15 w16se w16cid w16 w16cex w16sdtdh w16du wp14">
+<w:endnotes xmlns:wpc="http://schemas.microsoft.com/office/word/2010/wordprocessingCanvas" xmlns:cx="http://schemas.microsoft.com/office/drawing/2014/chartex" xmlns:cx1="http://schemas.microsoft.com/office/drawing/2015/9/8/chartex" xmlns:cx2="http://schemas.microsoft.com/office/drawing/2015/10/21/chartex" xmlns:cx3="http://schemas.microsoft.com/office/drawing/2016/5/9/chartex" xmlns:cx4="http://schemas.microsoft.com/office/drawing/2016/5/10/chartex" xmlns:cx5="http://schemas.microsoft.com/office/drawing/2016/5/11/chartex" xmlns:cx6="http://schemas.microsoft.com/office/drawing/2016/5/12/chartex" xmlns:cx7="http://schemas.microsoft.com/office/drawing/2016/5/13/chartex" xmlns:cx8="http://schemas.microsoft.com/office/drawing/2016/5/14/chartex" xmlns:mc="http://schemas.openxmlformats.org/markup-compatibility/2006" xmlns:aink="http://schemas.microsoft.com/office/drawing/2016/ink" xmlns:am3d="http://schemas.microsoft.com/office/drawing/2017/model3d" xmlns:o="urn:schemas-microsoft-com:office:office" xmlns:oel="http://schemas.microsoft.com/office/2019/extlst" xmlns:r="http://schemas.openxmlformats.org/officeDocument/2006/relationships" xmlns:m="http://schemas.openxmlformats.org/officeDocument/2006/math" xmlns:v="urn:schemas-microsoft-com:vml" xmlns:wp14="http://schemas.microsoft.com/office/word/2010/wordprocessingDrawing" xmlns:wp="http://schemas.openxmlformats.org/drawingml/2006/wordprocessingDrawing" xmlns:w10="urn:schemas-microsoft-com:office:word" xmlns:w="http://schemas.openxmlformats.org/wordprocessingml/2006/main" xmlns:w14="http://schemas.microsoft.com/office/word/2010/wordml" xmlns:w15="http://schemas.microsoft.com/office/word/2012/wordml" xmlns:w16cex="http://schemas.microsoft.com/office/word/2018/wordml/cex" xmlns:w16cid="http://schemas.microsoft.com/office/word/2016/wordml/cid" xmlns:w16="http://schemas.microsoft.com/office/word/2018/wordml" xmlns:w16du="http://schemas.microsoft.com/office/word/2023/wordml/word16du" xmlns:w16sdtdh="http://schemas.microsoft.com/office/word/2020/wordml/sdtdatahash" xmlns:w16sdtfl="http://schemas.microsoft.com/office/word/2024/wordml/sdtformatlock" xmlns:w16se="http://schemas.microsoft.com/office/word/2015/wordml/symex" xmlns:wpg="http://schemas.microsoft.com/office/word/2010/wordprocessingGroup" xmlns:wpi="http://schemas.microsoft.com/office/word/2010/wordprocessingInk" xmlns:wne="http://schemas.microsoft.com/office/word/2006/wordml" xmlns:wps="http://schemas.microsoft.com/office/word/2010/wordprocessingShape" mc:Ignorable="w14 w15 w16se w16cid w16 w16cex w16sdtdh w16sdtfl w16du wp14">
   <w:endnote w:type="separator" w:id="-1">
     <w:p>
       <w:pPr>
@@ -1090,7 +1160,7 @@
 </file>
 
 <file path=word/footer1.xml><?xml version="1.0" encoding="utf-8"?>
-<w:ftr xmlns:wpc="http://schemas.microsoft.com/office/word/2010/wordprocessingCanvas" xmlns:cx="http://schemas.microsoft.com/office/drawing/2014/chartex" xmlns:cx1="http://schemas.microsoft.com/office/drawing/2015/9/8/chartex" xmlns:cx2="http://schemas.microsoft.com/office/drawing/2015/10/21/chartex" xmlns:cx3="http://schemas.microsoft.com/office/drawing/2016/5/9/chartex" xmlns:cx4="http://schemas.microsoft.com/office/drawing/2016/5/10/chartex" xmlns:cx5="http://schemas.microsoft.com/office/drawing/2016/5/11/chartex" xmlns:cx6="http://schemas.microsoft.com/office/drawing/2016/5/12/chartex" xmlns:cx7="http://schemas.microsoft.com/office/drawing/2016/5/13/chartex" xmlns:cx8="http://schemas.microsoft.com/office/drawing/2016/5/14/chartex" xmlns:mc="http://schemas.openxmlformats.org/markup-compatibility/2006" xmlns:aink="http://schemas.microsoft.com/office/drawing/2016/ink" xmlns:am3d="http://schemas.microsoft.com/office/drawing/2017/model3d" xmlns:o="urn:schemas-microsoft-com:office:office" xmlns:oel="http://schemas.microsoft.com/office/2019/extlst" xmlns:r="http://schemas.openxmlformats.org/officeDocument/2006/relationships" xmlns:m="http://schemas.openxmlformats.org/officeDocument/2006/math" xmlns:v="urn:schemas-microsoft-com:vml" xmlns:wp14="http://schemas.microsoft.com/office/word/2010/wordprocessingDrawing" xmlns:wp="http://schemas.openxmlformats.org/drawingml/2006/wordprocessingDrawing" xmlns:w10="urn:schemas-microsoft-com:office:word" xmlns:w="http://schemas.openxmlformats.org/wordprocessingml/2006/main" xmlns:w14="http://schemas.microsoft.com/office/word/2010/wordml" xmlns:w15="http://schemas.microsoft.com/office/word/2012/wordml" xmlns:w16cex="http://schemas.microsoft.com/office/word/2018/wordml/cex" xmlns:w16cid="http://schemas.microsoft.com/office/word/2016/wordml/cid" xmlns:w16="http://schemas.microsoft.com/office/word/2018/wordml" xmlns:w16du="http://schemas.microsoft.com/office/word/2023/wordml/word16du" xmlns:w16sdtdh="http://schemas.microsoft.com/office/word/2020/wordml/sdtdatahash" xmlns:w16se="http://schemas.microsoft.com/office/word/2015/wordml/symex" xmlns:wpg="http://schemas.microsoft.com/office/word/2010/wordprocessingGroup" xmlns:wpi="http://schemas.microsoft.com/office/word/2010/wordprocessingInk" xmlns:wne="http://schemas.microsoft.com/office/word/2006/wordml" xmlns:wps="http://schemas.microsoft.com/office/word/2010/wordprocessingShape" mc:Ignorable="w14 w15 w16se w16cid w16 w16cex w16sdtdh w16du wp14">
+<w:ftr xmlns:wpc="http://schemas.microsoft.com/office/word/2010/wordprocessingCanvas" xmlns:cx="http://schemas.microsoft.com/office/drawing/2014/chartex" xmlns:cx1="http://schemas.microsoft.com/office/drawing/2015/9/8/chartex" xmlns:cx2="http://schemas.microsoft.com/office/drawing/2015/10/21/chartex" xmlns:cx3="http://schemas.microsoft.com/office/drawing/2016/5/9/chartex" xmlns:cx4="http://schemas.microsoft.com/office/drawing/2016/5/10/chartex" xmlns:cx5="http://schemas.microsoft.com/office/drawing/2016/5/11/chartex" xmlns:cx6="http://schemas.microsoft.com/office/drawing/2016/5/12/chartex" xmlns:cx7="http://schemas.microsoft.com/office/drawing/2016/5/13/chartex" xmlns:cx8="http://schemas.microsoft.com/office/drawing/2016/5/14/chartex" xmlns:mc="http://schemas.openxmlformats.org/markup-compatibility/2006" xmlns:aink="http://schemas.microsoft.com/office/drawing/2016/ink" xmlns:am3d="http://schemas.microsoft.com/office/drawing/2017/model3d" xmlns:o="urn:schemas-microsoft-com:office:office" xmlns:oel="http://schemas.microsoft.com/office/2019/extlst" xmlns:r="http://schemas.openxmlformats.org/officeDocument/2006/relationships" xmlns:m="http://schemas.openxmlformats.org/officeDocument/2006/math" xmlns:v="urn:schemas-microsoft-com:vml" xmlns:wp14="http://schemas.microsoft.com/office/word/2010/wordprocessingDrawing" xmlns:wp="http://schemas.openxmlformats.org/drawingml/2006/wordprocessingDrawing" xmlns:w10="urn:schemas-microsoft-com:office:word" xmlns:w="http://schemas.openxmlformats.org/wordprocessingml/2006/main" xmlns:w14="http://schemas.microsoft.com/office/word/2010/wordml" xmlns:w15="http://schemas.microsoft.com/office/word/2012/wordml" xmlns:w16cex="http://schemas.microsoft.com/office/word/2018/wordml/cex" xmlns:w16cid="http://schemas.microsoft.com/office/word/2016/wordml/cid" xmlns:w16="http://schemas.microsoft.com/office/word/2018/wordml" xmlns:w16du="http://schemas.microsoft.com/office/word/2023/wordml/word16du" xmlns:w16sdtdh="http://schemas.microsoft.com/office/word/2020/wordml/sdtdatahash" xmlns:w16sdtfl="http://schemas.microsoft.com/office/word/2024/wordml/sdtformatlock" xmlns:w16se="http://schemas.microsoft.com/office/word/2015/wordml/symex" xmlns:wpg="http://schemas.microsoft.com/office/word/2010/wordprocessingGroup" xmlns:wpi="http://schemas.microsoft.com/office/word/2010/wordprocessingInk" xmlns:wne="http://schemas.microsoft.com/office/word/2006/wordml" xmlns:wps="http://schemas.microsoft.com/office/word/2010/wordprocessingShape" mc:Ignorable="w14 w15 w16se w16cid w16 w16cex w16sdtdh w16sdtfl w16du wp14">
   <w:p>
     <w:pPr>
       <w:pBdr>
@@ -1114,7 +1184,7 @@
 </file>
 
 <file path=word/footer2.xml><?xml version="1.0" encoding="utf-8"?>
-<w:ftr xmlns:wpc="http://schemas.microsoft.com/office/word/2010/wordprocessingCanvas" xmlns:cx="http://schemas.microsoft.com/office/drawing/2014/chartex" xmlns:cx1="http://schemas.microsoft.com/office/drawing/2015/9/8/chartex" xmlns:cx2="http://schemas.microsoft.com/office/drawing/2015/10/21/chartex" xmlns:cx3="http://schemas.microsoft.com/office/drawing/2016/5/9/chartex" xmlns:cx4="http://schemas.microsoft.com/office/drawing/2016/5/10/chartex" xmlns:cx5="http://schemas.microsoft.com/office/drawing/2016/5/11/chartex" xmlns:cx6="http://schemas.microsoft.com/office/drawing/2016/5/12/chartex" xmlns:cx7="http://schemas.microsoft.com/office/drawing/2016/5/13/chartex" xmlns:cx8="http://schemas.microsoft.com/office/drawing/2016/5/14/chartex" xmlns:mc="http://schemas.openxmlformats.org/markup-compatibility/2006" xmlns:aink="http://schemas.microsoft.com/office/drawing/2016/ink" xmlns:am3d="http://schemas.microsoft.com/office/drawing/2017/model3d" xmlns:o="urn:schemas-microsoft-com:office:office" xmlns:oel="http://schemas.microsoft.com/office/2019/extlst" xmlns:r="http://schemas.openxmlformats.org/officeDocument/2006/relationships" xmlns:m="http://schemas.openxmlformats.org/officeDocument/2006/math" xmlns:v="urn:schemas-microsoft-com:vml" xmlns:wp14="http://schemas.microsoft.com/office/word/2010/wordprocessingDrawing" xmlns:wp="http://schemas.openxmlformats.org/drawingml/2006/wordprocessingDrawing" xmlns:w10="urn:schemas-microsoft-com:office:word" xmlns:w="http://schemas.openxmlformats.org/wordprocessingml/2006/main" xmlns:w14="http://schemas.microsoft.com/office/word/2010/wordml" xmlns:w15="http://schemas.microsoft.com/office/word/2012/wordml" xmlns:w16cex="http://schemas.microsoft.com/office/word/2018/wordml/cex" xmlns:w16cid="http://schemas.microsoft.com/office/word/2016/wordml/cid" xmlns:w16="http://schemas.microsoft.com/office/word/2018/wordml" xmlns:w16du="http://schemas.microsoft.com/office/word/2023/wordml/word16du" xmlns:w16sdtdh="http://schemas.microsoft.com/office/word/2020/wordml/sdtdatahash" xmlns:w16se="http://schemas.microsoft.com/office/word/2015/wordml/symex" xmlns:wpg="http://schemas.microsoft.com/office/word/2010/wordprocessingGroup" xmlns:wpi="http://schemas.microsoft.com/office/word/2010/wordprocessingInk" xmlns:wne="http://schemas.microsoft.com/office/word/2006/wordml" xmlns:wps="http://schemas.microsoft.com/office/word/2010/wordprocessingShape" mc:Ignorable="w14 w15 w16se w16cid w16 w16cex w16sdtdh w16du wp14">
+<w:ftr xmlns:wpc="http://schemas.microsoft.com/office/word/2010/wordprocessingCanvas" xmlns:cx="http://schemas.microsoft.com/office/drawing/2014/chartex" xmlns:cx1="http://schemas.microsoft.com/office/drawing/2015/9/8/chartex" xmlns:cx2="http://schemas.microsoft.com/office/drawing/2015/10/21/chartex" xmlns:cx3="http://schemas.microsoft.com/office/drawing/2016/5/9/chartex" xmlns:cx4="http://schemas.microsoft.com/office/drawing/2016/5/10/chartex" xmlns:cx5="http://schemas.microsoft.com/office/drawing/2016/5/11/chartex" xmlns:cx6="http://schemas.microsoft.com/office/drawing/2016/5/12/chartex" xmlns:cx7="http://schemas.microsoft.com/office/drawing/2016/5/13/chartex" xmlns:cx8="http://schemas.microsoft.com/office/drawing/2016/5/14/chartex" xmlns:mc="http://schemas.openxmlformats.org/markup-compatibility/2006" xmlns:aink="http://schemas.microsoft.com/office/drawing/2016/ink" xmlns:am3d="http://schemas.microsoft.com/office/drawing/2017/model3d" xmlns:o="urn:schemas-microsoft-com:office:office" xmlns:oel="http://schemas.microsoft.com/office/2019/extlst" xmlns:r="http://schemas.openxmlformats.org/officeDocument/2006/relationships" xmlns:m="http://schemas.openxmlformats.org/officeDocument/2006/math" xmlns:v="urn:schemas-microsoft-com:vml" xmlns:wp14="http://schemas.microsoft.com/office/word/2010/wordprocessingDrawing" xmlns:wp="http://schemas.openxmlformats.org/drawingml/2006/wordprocessingDrawing" xmlns:w10="urn:schemas-microsoft-com:office:word" xmlns:w="http://schemas.openxmlformats.org/wordprocessingml/2006/main" xmlns:w14="http://schemas.microsoft.com/office/word/2010/wordml" xmlns:w15="http://schemas.microsoft.com/office/word/2012/wordml" xmlns:w16cex="http://schemas.microsoft.com/office/word/2018/wordml/cex" xmlns:w16cid="http://schemas.microsoft.com/office/word/2016/wordml/cid" xmlns:w16="http://schemas.microsoft.com/office/word/2018/wordml" xmlns:w16du="http://schemas.microsoft.com/office/word/2023/wordml/word16du" xmlns:w16sdtdh="http://schemas.microsoft.com/office/word/2020/wordml/sdtdatahash" xmlns:w16sdtfl="http://schemas.microsoft.com/office/word/2024/wordml/sdtformatlock" xmlns:w16se="http://schemas.microsoft.com/office/word/2015/wordml/symex" xmlns:wpg="http://schemas.microsoft.com/office/word/2010/wordprocessingGroup" xmlns:wpi="http://schemas.microsoft.com/office/word/2010/wordprocessingInk" xmlns:wne="http://schemas.microsoft.com/office/word/2006/wordml" xmlns:wps="http://schemas.microsoft.com/office/word/2010/wordprocessingShape" mc:Ignorable="w14 w15 w16se w16cid w16 w16cex w16sdtdh w16sdtfl w16du wp14">
   <w:sdt>
     <w:sdtPr>
       <w:id w:val="-742637686"/>
@@ -1123,6 +1193,7 @@
         <w:docPartUnique/>
       </w:docPartObj>
     </w:sdtPr>
+    <w:sdtEndPr/>
     <w:sdtContent>
       <w:sdt>
         <w:sdtPr>
@@ -1132,6 +1203,7 @@
             <w:docPartUnique/>
           </w:docPartObj>
         </w:sdtPr>
+        <w:sdtEndPr/>
         <w:sdtContent>
           <w:p>
             <w:pPr>
@@ -1255,7 +1327,7 @@
 </file>
 
 <file path=word/footer3.xml><?xml version="1.0" encoding="utf-8"?>
-<w:ftr xmlns:wpc="http://schemas.microsoft.com/office/word/2010/wordprocessingCanvas" xmlns:cx="http://schemas.microsoft.com/office/drawing/2014/chartex" xmlns:cx1="http://schemas.microsoft.com/office/drawing/2015/9/8/chartex" xmlns:cx2="http://schemas.microsoft.com/office/drawing/2015/10/21/chartex" xmlns:cx3="http://schemas.microsoft.com/office/drawing/2016/5/9/chartex" xmlns:cx4="http://schemas.microsoft.com/office/drawing/2016/5/10/chartex" xmlns:cx5="http://schemas.microsoft.com/office/drawing/2016/5/11/chartex" xmlns:cx6="http://schemas.microsoft.com/office/drawing/2016/5/12/chartex" xmlns:cx7="http://schemas.microsoft.com/office/drawing/2016/5/13/chartex" xmlns:cx8="http://schemas.microsoft.com/office/drawing/2016/5/14/chartex" xmlns:mc="http://schemas.openxmlformats.org/markup-compatibility/2006" xmlns:aink="http://schemas.microsoft.com/office/drawing/2016/ink" xmlns:am3d="http://schemas.microsoft.com/office/drawing/2017/model3d" xmlns:o="urn:schemas-microsoft-com:office:office" xmlns:oel="http://schemas.microsoft.com/office/2019/extlst" xmlns:r="http://schemas.openxmlformats.org/officeDocument/2006/relationships" xmlns:m="http://schemas.openxmlformats.org/officeDocument/2006/math" xmlns:v="urn:schemas-microsoft-com:vml" xmlns:wp14="http://schemas.microsoft.com/office/word/2010/wordprocessingDrawing" xmlns:wp="http://schemas.openxmlformats.org/drawingml/2006/wordprocessingDrawing" xmlns:w10="urn:schemas-microsoft-com:office:word" xmlns:w="http://schemas.openxmlformats.org/wordprocessingml/2006/main" xmlns:w14="http://schemas.microsoft.com/office/word/2010/wordml" xmlns:w15="http://schemas.microsoft.com/office/word/2012/wordml" xmlns:w16cex="http://schemas.microsoft.com/office/word/2018/wordml/cex" xmlns:w16cid="http://schemas.microsoft.com/office/word/2016/wordml/cid" xmlns:w16="http://schemas.microsoft.com/office/word/2018/wordml" xmlns:w16du="http://schemas.microsoft.com/office/word/2023/wordml/word16du" xmlns:w16sdtdh="http://schemas.microsoft.com/office/word/2020/wordml/sdtdatahash" xmlns:w16se="http://schemas.microsoft.com/office/word/2015/wordml/symex" xmlns:wpg="http://schemas.microsoft.com/office/word/2010/wordprocessingGroup" xmlns:wpi="http://schemas.microsoft.com/office/word/2010/wordprocessingInk" xmlns:wne="http://schemas.microsoft.com/office/word/2006/wordml" xmlns:wps="http://schemas.microsoft.com/office/word/2010/wordprocessingShape" mc:Ignorable="w14 w15 w16se w16cid w16 w16cex w16sdtdh w16du wp14">
+<w:ftr xmlns:wpc="http://schemas.microsoft.com/office/word/2010/wordprocessingCanvas" xmlns:cx="http://schemas.microsoft.com/office/drawing/2014/chartex" xmlns:cx1="http://schemas.microsoft.com/office/drawing/2015/9/8/chartex" xmlns:cx2="http://schemas.microsoft.com/office/drawing/2015/10/21/chartex" xmlns:cx3="http://schemas.microsoft.com/office/drawing/2016/5/9/chartex" xmlns:cx4="http://schemas.microsoft.com/office/drawing/2016/5/10/chartex" xmlns:cx5="http://schemas.microsoft.com/office/drawing/2016/5/11/chartex" xmlns:cx6="http://schemas.microsoft.com/office/drawing/2016/5/12/chartex" xmlns:cx7="http://schemas.microsoft.com/office/drawing/2016/5/13/chartex" xmlns:cx8="http://schemas.microsoft.com/office/drawing/2016/5/14/chartex" xmlns:mc="http://schemas.openxmlformats.org/markup-compatibility/2006" xmlns:aink="http://schemas.microsoft.com/office/drawing/2016/ink" xmlns:am3d="http://schemas.microsoft.com/office/drawing/2017/model3d" xmlns:o="urn:schemas-microsoft-com:office:office" xmlns:oel="http://schemas.microsoft.com/office/2019/extlst" xmlns:r="http://schemas.openxmlformats.org/officeDocument/2006/relationships" xmlns:m="http://schemas.openxmlformats.org/officeDocument/2006/math" xmlns:v="urn:schemas-microsoft-com:vml" xmlns:wp14="http://schemas.microsoft.com/office/word/2010/wordprocessingDrawing" xmlns:wp="http://schemas.openxmlformats.org/drawingml/2006/wordprocessingDrawing" xmlns:w10="urn:schemas-microsoft-com:office:word" xmlns:w="http://schemas.openxmlformats.org/wordprocessingml/2006/main" xmlns:w14="http://schemas.microsoft.com/office/word/2010/wordml" xmlns:w15="http://schemas.microsoft.com/office/word/2012/wordml" xmlns:w16cex="http://schemas.microsoft.com/office/word/2018/wordml/cex" xmlns:w16cid="http://schemas.microsoft.com/office/word/2016/wordml/cid" xmlns:w16="http://schemas.microsoft.com/office/word/2018/wordml" xmlns:w16du="http://schemas.microsoft.com/office/word/2023/wordml/word16du" xmlns:w16sdtdh="http://schemas.microsoft.com/office/word/2020/wordml/sdtdatahash" xmlns:w16sdtfl="http://schemas.microsoft.com/office/word/2024/wordml/sdtformatlock" xmlns:w16se="http://schemas.microsoft.com/office/word/2015/wordml/symex" xmlns:wpg="http://schemas.microsoft.com/office/word/2010/wordprocessingGroup" xmlns:wpi="http://schemas.microsoft.com/office/word/2010/wordprocessingInk" xmlns:wne="http://schemas.microsoft.com/office/word/2006/wordml" xmlns:wps="http://schemas.microsoft.com/office/word/2010/wordprocessingShape" mc:Ignorable="w14 w15 w16se w16cid w16 w16cex w16sdtdh w16sdtfl w16du wp14">
   <w:p>
     <w:pPr>
       <w:pBdr>
@@ -1279,7 +1351,7 @@
 </file>
 
 <file path=word/footnotes.xml><?xml version="1.0" encoding="utf-8"?>
-<w:footnotes xmlns:wpc="http://schemas.microsoft.com/office/word/2010/wordprocessingCanvas" xmlns:cx="http://schemas.microsoft.com/office/drawing/2014/chartex" xmlns:cx1="http://schemas.microsoft.com/office/drawing/2015/9/8/chartex" xmlns:cx2="http://schemas.microsoft.com/office/drawing/2015/10/21/chartex" xmlns:cx3="http://schemas.microsoft.com/office/drawing/2016/5/9/chartex" xmlns:cx4="http://schemas.microsoft.com/office/drawing/2016/5/10/chartex" xmlns:cx5="http://schemas.microsoft.com/office/drawing/2016/5/11/chartex" xmlns:cx6="http://schemas.microsoft.com/office/drawing/2016/5/12/chartex" xmlns:cx7="http://schemas.microsoft.com/office/drawing/2016/5/13/chartex" xmlns:cx8="http://schemas.microsoft.com/office/drawing/2016/5/14/chartex" xmlns:mc="http://schemas.openxmlformats.org/markup-compatibility/2006" xmlns:aink="http://schemas.microsoft.com/office/drawing/2016/ink" xmlns:am3d="http://schemas.microsoft.com/office/drawing/2017/model3d" xmlns:o="urn:schemas-microsoft-com:office:office" xmlns:oel="http://schemas.microsoft.com/office/2019/extlst" xmlns:r="http://schemas.openxmlformats.org/officeDocument/2006/relationships" xmlns:m="http://schemas.openxmlformats.org/officeDocument/2006/math" xmlns:v="urn:schemas-microsoft-com:vml" xmlns:wp14="http://schemas.microsoft.com/office/word/2010/wordprocessingDrawing" xmlns:wp="http://schemas.openxmlformats.org/drawingml/2006/wordprocessingDrawing" xmlns:w10="urn:schemas-microsoft-com:office:word" xmlns:w="http://schemas.openxmlformats.org/wordprocessingml/2006/main" xmlns:w14="http://schemas.microsoft.com/office/word/2010/wordml" xmlns:w15="http://schemas.microsoft.com/office/word/2012/wordml" xmlns:w16cex="http://schemas.microsoft.com/office/word/2018/wordml/cex" xmlns:w16cid="http://schemas.microsoft.com/office/word/2016/wordml/cid" xmlns:w16="http://schemas.microsoft.com/office/word/2018/wordml" xmlns:w16du="http://schemas.microsoft.com/office/word/2023/wordml/word16du" xmlns:w16sdtdh="http://schemas.microsoft.com/office/word/2020/wordml/sdtdatahash" xmlns:w16se="http://schemas.microsoft.com/office/word/2015/wordml/symex" xmlns:wpg="http://schemas.microsoft.com/office/word/2010/wordprocessingGroup" xmlns:wpi="http://schemas.microsoft.com/office/word/2010/wordprocessingInk" xmlns:wne="http://schemas.microsoft.com/office/word/2006/wordml" xmlns:wps="http://schemas.microsoft.com/office/word/2010/wordprocessingShape" mc:Ignorable="w14 w15 w16se w16cid w16 w16cex w16sdtdh w16du wp14">
+<w:footnotes xmlns:wpc="http://schemas.microsoft.com/office/word/2010/wordprocessingCanvas" xmlns:cx="http://schemas.microsoft.com/office/drawing/2014/chartex" xmlns:cx1="http://schemas.microsoft.com/office/drawing/2015/9/8/chartex" xmlns:cx2="http://schemas.microsoft.com/office/drawing/2015/10/21/chartex" xmlns:cx3="http://schemas.microsoft.com/office/drawing/2016/5/9/chartex" xmlns:cx4="http://schemas.microsoft.com/office/drawing/2016/5/10/chartex" xmlns:cx5="http://schemas.microsoft.com/office/drawing/2016/5/11/chartex" xmlns:cx6="http://schemas.microsoft.com/office/drawing/2016/5/12/chartex" xmlns:cx7="http://schemas.microsoft.com/office/drawing/2016/5/13/chartex" xmlns:cx8="http://schemas.microsoft.com/office/drawing/2016/5/14/chartex" xmlns:mc="http://schemas.openxmlformats.org/markup-compatibility/2006" xmlns:aink="http://schemas.microsoft.com/office/drawing/2016/ink" xmlns:am3d="http://schemas.microsoft.com/office/drawing/2017/model3d" xmlns:o="urn:schemas-microsoft-com:office:office" xmlns:oel="http://schemas.microsoft.com/office/2019/extlst" xmlns:r="http://schemas.openxmlformats.org/officeDocument/2006/relationships" xmlns:m="http://schemas.openxmlformats.org/officeDocument/2006/math" xmlns:v="urn:schemas-microsoft-com:vml" xmlns:wp14="http://schemas.microsoft.com/office/word/2010/wordprocessingDrawing" xmlns:wp="http://schemas.openxmlformats.org/drawingml/2006/wordprocessingDrawing" xmlns:w10="urn:schemas-microsoft-com:office:word" xmlns:w="http://schemas.openxmlformats.org/wordprocessingml/2006/main" xmlns:w14="http://schemas.microsoft.com/office/word/2010/wordml" xmlns:w15="http://schemas.microsoft.com/office/word/2012/wordml" xmlns:w16cex="http://schemas.microsoft.com/office/word/2018/wordml/cex" xmlns:w16cid="http://schemas.microsoft.com/office/word/2016/wordml/cid" xmlns:w16="http://schemas.microsoft.com/office/word/2018/wordml" xmlns:w16du="http://schemas.microsoft.com/office/word/2023/wordml/word16du" xmlns:w16sdtdh="http://schemas.microsoft.com/office/word/2020/wordml/sdtdatahash" xmlns:w16sdtfl="http://schemas.microsoft.com/office/word/2024/wordml/sdtformatlock" xmlns:w16se="http://schemas.microsoft.com/office/word/2015/wordml/symex" xmlns:wpg="http://schemas.microsoft.com/office/word/2010/wordprocessingGroup" xmlns:wpi="http://schemas.microsoft.com/office/word/2010/wordprocessingInk" xmlns:wne="http://schemas.microsoft.com/office/word/2006/wordml" xmlns:wps="http://schemas.microsoft.com/office/word/2010/wordprocessingShape" mc:Ignorable="w14 w15 w16se w16cid w16 w16cex w16sdtdh w16sdtfl w16du wp14">
   <w:footnote w:type="separator" w:id="-1">
     <w:p>
       <w:pPr>
@@ -1304,7 +1376,7 @@
 </file>
 
 <file path=word/header1.xml><?xml version="1.0" encoding="utf-8"?>
-<w:hdr xmlns:wpc="http://schemas.microsoft.com/office/word/2010/wordprocessingCanvas" xmlns:cx="http://schemas.microsoft.com/office/drawing/2014/chartex" xmlns:cx1="http://schemas.microsoft.com/office/drawing/2015/9/8/chartex" xmlns:cx2="http://schemas.microsoft.com/office/drawing/2015/10/21/chartex" xmlns:cx3="http://schemas.microsoft.com/office/drawing/2016/5/9/chartex" xmlns:cx4="http://schemas.microsoft.com/office/drawing/2016/5/10/chartex" xmlns:cx5="http://schemas.microsoft.com/office/drawing/2016/5/11/chartex" xmlns:cx6="http://schemas.microsoft.com/office/drawing/2016/5/12/chartex" xmlns:cx7="http://schemas.microsoft.com/office/drawing/2016/5/13/chartex" xmlns:cx8="http://schemas.microsoft.com/office/drawing/2016/5/14/chartex" xmlns:mc="http://schemas.openxmlformats.org/markup-compatibility/2006" xmlns:aink="http://schemas.microsoft.com/office/drawing/2016/ink" xmlns:am3d="http://schemas.microsoft.com/office/drawing/2017/model3d" xmlns:o="urn:schemas-microsoft-com:office:office" xmlns:oel="http://schemas.microsoft.com/office/2019/extlst" xmlns:r="http://schemas.openxmlformats.org/officeDocument/2006/relationships" xmlns:m="http://schemas.openxmlformats.org/officeDocument/2006/math" xmlns:v="urn:schemas-microsoft-com:vml" xmlns:wp14="http://schemas.microsoft.com/office/word/2010/wordprocessingDrawing" xmlns:wp="http://schemas.openxmlformats.org/drawingml/2006/wordprocessingDrawing" xmlns:w10="urn:schemas-microsoft-com:office:word" xmlns:w="http://schemas.openxmlformats.org/wordprocessingml/2006/main" xmlns:w14="http://schemas.microsoft.com/office/word/2010/wordml" xmlns:w15="http://schemas.microsoft.com/office/word/2012/wordml" xmlns:w16cex="http://schemas.microsoft.com/office/word/2018/wordml/cex" xmlns:w16cid="http://schemas.microsoft.com/office/word/2016/wordml/cid" xmlns:w16="http://schemas.microsoft.com/office/word/2018/wordml" xmlns:w16du="http://schemas.microsoft.com/office/word/2023/wordml/word16du" xmlns:w16sdtdh="http://schemas.microsoft.com/office/word/2020/wordml/sdtdatahash" xmlns:w16se="http://schemas.microsoft.com/office/word/2015/wordml/symex" xmlns:wpg="http://schemas.microsoft.com/office/word/2010/wordprocessingGroup" xmlns:wpi="http://schemas.microsoft.com/office/word/2010/wordprocessingInk" xmlns:wne="http://schemas.microsoft.com/office/word/2006/wordml" xmlns:wps="http://schemas.microsoft.com/office/word/2010/wordprocessingShape" mc:Ignorable="w14 w15 w16se w16cid w16 w16cex w16sdtdh w16du wp14">
+<w:hdr xmlns:wpc="http://schemas.microsoft.com/office/word/2010/wordprocessingCanvas" xmlns:cx="http://schemas.microsoft.com/office/drawing/2014/chartex" xmlns:cx1="http://schemas.microsoft.com/office/drawing/2015/9/8/chartex" xmlns:cx2="http://schemas.microsoft.com/office/drawing/2015/10/21/chartex" xmlns:cx3="http://schemas.microsoft.com/office/drawing/2016/5/9/chartex" xmlns:cx4="http://schemas.microsoft.com/office/drawing/2016/5/10/chartex" xmlns:cx5="http://schemas.microsoft.com/office/drawing/2016/5/11/chartex" xmlns:cx6="http://schemas.microsoft.com/office/drawing/2016/5/12/chartex" xmlns:cx7="http://schemas.microsoft.com/office/drawing/2016/5/13/chartex" xmlns:cx8="http://schemas.microsoft.com/office/drawing/2016/5/14/chartex" xmlns:mc="http://schemas.openxmlformats.org/markup-compatibility/2006" xmlns:aink="http://schemas.microsoft.com/office/drawing/2016/ink" xmlns:am3d="http://schemas.microsoft.com/office/drawing/2017/model3d" xmlns:o="urn:schemas-microsoft-com:office:office" xmlns:oel="http://schemas.microsoft.com/office/2019/extlst" xmlns:r="http://schemas.openxmlformats.org/officeDocument/2006/relationships" xmlns:m="http://schemas.openxmlformats.org/officeDocument/2006/math" xmlns:v="urn:schemas-microsoft-com:vml" xmlns:wp14="http://schemas.microsoft.com/office/word/2010/wordprocessingDrawing" xmlns:wp="http://schemas.openxmlformats.org/drawingml/2006/wordprocessingDrawing" xmlns:w10="urn:schemas-microsoft-com:office:word" xmlns:w="http://schemas.openxmlformats.org/wordprocessingml/2006/main" xmlns:w14="http://schemas.microsoft.com/office/word/2010/wordml" xmlns:w15="http://schemas.microsoft.com/office/word/2012/wordml" xmlns:w16cex="http://schemas.microsoft.com/office/word/2018/wordml/cex" xmlns:w16cid="http://schemas.microsoft.com/office/word/2016/wordml/cid" xmlns:w16="http://schemas.microsoft.com/office/word/2018/wordml" xmlns:w16du="http://schemas.microsoft.com/office/word/2023/wordml/word16du" xmlns:w16sdtdh="http://schemas.microsoft.com/office/word/2020/wordml/sdtdatahash" xmlns:w16sdtfl="http://schemas.microsoft.com/office/word/2024/wordml/sdtformatlock" xmlns:w16se="http://schemas.microsoft.com/office/word/2015/wordml/symex" xmlns:wpg="http://schemas.microsoft.com/office/word/2010/wordprocessingGroup" xmlns:wpi="http://schemas.microsoft.com/office/word/2010/wordprocessingInk" xmlns:wne="http://schemas.microsoft.com/office/word/2006/wordml" xmlns:wps="http://schemas.microsoft.com/office/word/2010/wordprocessingShape" mc:Ignorable="w14 w15 w16se w16cid w16 w16cex w16sdtdh w16sdtfl w16du wp14">
   <w:p>
     <w:pPr>
       <w:pBdr>
@@ -1328,7 +1400,7 @@
 </file>
 
 <file path=word/header2.xml><?xml version="1.0" encoding="utf-8"?>
-<w:hdr xmlns:wpc="http://schemas.microsoft.com/office/word/2010/wordprocessingCanvas" xmlns:cx="http://schemas.microsoft.com/office/drawing/2014/chartex" xmlns:cx1="http://schemas.microsoft.com/office/drawing/2015/9/8/chartex" xmlns:cx2="http://schemas.microsoft.com/office/drawing/2015/10/21/chartex" xmlns:cx3="http://schemas.microsoft.com/office/drawing/2016/5/9/chartex" xmlns:cx4="http://schemas.microsoft.com/office/drawing/2016/5/10/chartex" xmlns:cx5="http://schemas.microsoft.com/office/drawing/2016/5/11/chartex" xmlns:cx6="http://schemas.microsoft.com/office/drawing/2016/5/12/chartex" xmlns:cx7="http://schemas.microsoft.com/office/drawing/2016/5/13/chartex" xmlns:cx8="http://schemas.microsoft.com/office/drawing/2016/5/14/chartex" xmlns:mc="http://schemas.openxmlformats.org/markup-compatibility/2006" xmlns:aink="http://schemas.microsoft.com/office/drawing/2016/ink" xmlns:am3d="http://schemas.microsoft.com/office/drawing/2017/model3d" xmlns:o="urn:schemas-microsoft-com:office:office" xmlns:oel="http://schemas.microsoft.com/office/2019/extlst" xmlns:r="http://schemas.openxmlformats.org/officeDocument/2006/relationships" xmlns:m="http://schemas.openxmlformats.org/officeDocument/2006/math" xmlns:v="urn:schemas-microsoft-com:vml" xmlns:wp14="http://schemas.microsoft.com/office/word/2010/wordprocessingDrawing" xmlns:wp="http://schemas.openxmlformats.org/drawingml/2006/wordprocessingDrawing" xmlns:w10="urn:schemas-microsoft-com:office:word" xmlns:w="http://schemas.openxmlformats.org/wordprocessingml/2006/main" xmlns:w14="http://schemas.microsoft.com/office/word/2010/wordml" xmlns:w15="http://schemas.microsoft.com/office/word/2012/wordml" xmlns:w16cex="http://schemas.microsoft.com/office/word/2018/wordml/cex" xmlns:w16cid="http://schemas.microsoft.com/office/word/2016/wordml/cid" xmlns:w16="http://schemas.microsoft.com/office/word/2018/wordml" xmlns:w16du="http://schemas.microsoft.com/office/word/2023/wordml/word16du" xmlns:w16sdtdh="http://schemas.microsoft.com/office/word/2020/wordml/sdtdatahash" xmlns:w16se="http://schemas.microsoft.com/office/word/2015/wordml/symex" xmlns:wpg="http://schemas.microsoft.com/office/word/2010/wordprocessingGroup" xmlns:wpi="http://schemas.microsoft.com/office/word/2010/wordprocessingInk" xmlns:wne="http://schemas.microsoft.com/office/word/2006/wordml" xmlns:wps="http://schemas.microsoft.com/office/word/2010/wordprocessingShape" mc:Ignorable="w14 w15 w16se w16cid w16 w16cex w16sdtdh w16du wp14">
+<w:hdr xmlns:wpc="http://schemas.microsoft.com/office/word/2010/wordprocessingCanvas" xmlns:cx="http://schemas.microsoft.com/office/drawing/2014/chartex" xmlns:cx1="http://schemas.microsoft.com/office/drawing/2015/9/8/chartex" xmlns:cx2="http://schemas.microsoft.com/office/drawing/2015/10/21/chartex" xmlns:cx3="http://schemas.microsoft.com/office/drawing/2016/5/9/chartex" xmlns:cx4="http://schemas.microsoft.com/office/drawing/2016/5/10/chartex" xmlns:cx5="http://schemas.microsoft.com/office/drawing/2016/5/11/chartex" xmlns:cx6="http://schemas.microsoft.com/office/drawing/2016/5/12/chartex" xmlns:cx7="http://schemas.microsoft.com/office/drawing/2016/5/13/chartex" xmlns:cx8="http://schemas.microsoft.com/office/drawing/2016/5/14/chartex" xmlns:mc="http://schemas.openxmlformats.org/markup-compatibility/2006" xmlns:aink="http://schemas.microsoft.com/office/drawing/2016/ink" xmlns:am3d="http://schemas.microsoft.com/office/drawing/2017/model3d" xmlns:o="urn:schemas-microsoft-com:office:office" xmlns:oel="http://schemas.microsoft.com/office/2019/extlst" xmlns:r="http://schemas.openxmlformats.org/officeDocument/2006/relationships" xmlns:m="http://schemas.openxmlformats.org/officeDocument/2006/math" xmlns:v="urn:schemas-microsoft-com:vml" xmlns:wp14="http://schemas.microsoft.com/office/word/2010/wordprocessingDrawing" xmlns:wp="http://schemas.openxmlformats.org/drawingml/2006/wordprocessingDrawing" xmlns:w10="urn:schemas-microsoft-com:office:word" xmlns:w="http://schemas.openxmlformats.org/wordprocessingml/2006/main" xmlns:w14="http://schemas.microsoft.com/office/word/2010/wordml" xmlns:w15="http://schemas.microsoft.com/office/word/2012/wordml" xmlns:w16cex="http://schemas.microsoft.com/office/word/2018/wordml/cex" xmlns:w16cid="http://schemas.microsoft.com/office/word/2016/wordml/cid" xmlns:w16="http://schemas.microsoft.com/office/word/2018/wordml" xmlns:w16du="http://schemas.microsoft.com/office/word/2023/wordml/word16du" xmlns:w16sdtdh="http://schemas.microsoft.com/office/word/2020/wordml/sdtdatahash" xmlns:w16sdtfl="http://schemas.microsoft.com/office/word/2024/wordml/sdtformatlock" xmlns:w16se="http://schemas.microsoft.com/office/word/2015/wordml/symex" xmlns:wpg="http://schemas.microsoft.com/office/word/2010/wordprocessingGroup" xmlns:wpi="http://schemas.microsoft.com/office/word/2010/wordprocessingInk" xmlns:wne="http://schemas.microsoft.com/office/word/2006/wordml" xmlns:wps="http://schemas.microsoft.com/office/word/2010/wordprocessingShape" mc:Ignorable="w14 w15 w16se w16cid w16 w16cex w16sdtdh w16sdtfl w16du wp14">
   <w:p>
     <w:pPr>
       <w:pBdr>
@@ -1369,7 +1441,7 @@
 </file>
 
 <file path=word/header3.xml><?xml version="1.0" encoding="utf-8"?>
-<w:hdr xmlns:wpc="http://schemas.microsoft.com/office/word/2010/wordprocessingCanvas" xmlns:cx="http://schemas.microsoft.com/office/drawing/2014/chartex" xmlns:cx1="http://schemas.microsoft.com/office/drawing/2015/9/8/chartex" xmlns:cx2="http://schemas.microsoft.com/office/drawing/2015/10/21/chartex" xmlns:cx3="http://schemas.microsoft.com/office/drawing/2016/5/9/chartex" xmlns:cx4="http://schemas.microsoft.com/office/drawing/2016/5/10/chartex" xmlns:cx5="http://schemas.microsoft.com/office/drawing/2016/5/11/chartex" xmlns:cx6="http://schemas.microsoft.com/office/drawing/2016/5/12/chartex" xmlns:cx7="http://schemas.microsoft.com/office/drawing/2016/5/13/chartex" xmlns:cx8="http://schemas.microsoft.com/office/drawing/2016/5/14/chartex" xmlns:mc="http://schemas.openxmlformats.org/markup-compatibility/2006" xmlns:aink="http://schemas.microsoft.com/office/drawing/2016/ink" xmlns:am3d="http://schemas.microsoft.com/office/drawing/2017/model3d" xmlns:o="urn:schemas-microsoft-com:office:office" xmlns:oel="http://schemas.microsoft.com/office/2019/extlst" xmlns:r="http://schemas.openxmlformats.org/officeDocument/2006/relationships" xmlns:m="http://schemas.openxmlformats.org/officeDocument/2006/math" xmlns:v="urn:schemas-microsoft-com:vml" xmlns:wp14="http://schemas.microsoft.com/office/word/2010/wordprocessingDrawing" xmlns:wp="http://schemas.openxmlformats.org/drawingml/2006/wordprocessingDrawing" xmlns:w10="urn:schemas-microsoft-com:office:word" xmlns:w="http://schemas.openxmlformats.org/wordprocessingml/2006/main" xmlns:w14="http://schemas.microsoft.com/office/word/2010/wordml" xmlns:w15="http://schemas.microsoft.com/office/word/2012/wordml" xmlns:w16cex="http://schemas.microsoft.com/office/word/2018/wordml/cex" xmlns:w16cid="http://schemas.microsoft.com/office/word/2016/wordml/cid" xmlns:w16="http://schemas.microsoft.com/office/word/2018/wordml" xmlns:w16du="http://schemas.microsoft.com/office/word/2023/wordml/word16du" xmlns:w16sdtdh="http://schemas.microsoft.com/office/word/2020/wordml/sdtdatahash" xmlns:w16se="http://schemas.microsoft.com/office/word/2015/wordml/symex" xmlns:wpg="http://schemas.microsoft.com/office/word/2010/wordprocessingGroup" xmlns:wpi="http://schemas.microsoft.com/office/word/2010/wordprocessingInk" xmlns:wne="http://schemas.microsoft.com/office/word/2006/wordml" xmlns:wps="http://schemas.microsoft.com/office/word/2010/wordprocessingShape" mc:Ignorable="w14 w15 w16se w16cid w16 w16cex w16sdtdh w16du wp14">
+<w:hdr xmlns:wpc="http://schemas.microsoft.com/office/word/2010/wordprocessingCanvas" xmlns:cx="http://schemas.microsoft.com/office/drawing/2014/chartex" xmlns:cx1="http://schemas.microsoft.com/office/drawing/2015/9/8/chartex" xmlns:cx2="http://schemas.microsoft.com/office/drawing/2015/10/21/chartex" xmlns:cx3="http://schemas.microsoft.com/office/drawing/2016/5/9/chartex" xmlns:cx4="http://schemas.microsoft.com/office/drawing/2016/5/10/chartex" xmlns:cx5="http://schemas.microsoft.com/office/drawing/2016/5/11/chartex" xmlns:cx6="http://schemas.microsoft.com/office/drawing/2016/5/12/chartex" xmlns:cx7="http://schemas.microsoft.com/office/drawing/2016/5/13/chartex" xmlns:cx8="http://schemas.microsoft.com/office/drawing/2016/5/14/chartex" xmlns:mc="http://schemas.openxmlformats.org/markup-compatibility/2006" xmlns:aink="http://schemas.microsoft.com/office/drawing/2016/ink" xmlns:am3d="http://schemas.microsoft.com/office/drawing/2017/model3d" xmlns:o="urn:schemas-microsoft-com:office:office" xmlns:oel="http://schemas.microsoft.com/office/2019/extlst" xmlns:r="http://schemas.openxmlformats.org/officeDocument/2006/relationships" xmlns:m="http://schemas.openxmlformats.org/officeDocument/2006/math" xmlns:v="urn:schemas-microsoft-com:vml" xmlns:wp14="http://schemas.microsoft.com/office/word/2010/wordprocessingDrawing" xmlns:wp="http://schemas.openxmlformats.org/drawingml/2006/wordprocessingDrawing" xmlns:w10="urn:schemas-microsoft-com:office:word" xmlns:w="http://schemas.openxmlformats.org/wordprocessingml/2006/main" xmlns:w14="http://schemas.microsoft.com/office/word/2010/wordml" xmlns:w15="http://schemas.microsoft.com/office/word/2012/wordml" xmlns:w16cex="http://schemas.microsoft.com/office/word/2018/wordml/cex" xmlns:w16cid="http://schemas.microsoft.com/office/word/2016/wordml/cid" xmlns:w16="http://schemas.microsoft.com/office/word/2018/wordml" xmlns:w16du="http://schemas.microsoft.com/office/word/2023/wordml/word16du" xmlns:w16sdtdh="http://schemas.microsoft.com/office/word/2020/wordml/sdtdatahash" xmlns:w16sdtfl="http://schemas.microsoft.com/office/word/2024/wordml/sdtformatlock" xmlns:w16se="http://schemas.microsoft.com/office/word/2015/wordml/symex" xmlns:wpg="http://schemas.microsoft.com/office/word/2010/wordprocessingGroup" xmlns:wpi="http://schemas.microsoft.com/office/word/2010/wordprocessingInk" xmlns:wne="http://schemas.microsoft.com/office/word/2006/wordml" xmlns:wps="http://schemas.microsoft.com/office/word/2010/wordprocessingShape" mc:Ignorable="w14 w15 w16se w16cid w16 w16cex w16sdtdh w16sdtfl w16du wp14">
   <w:p>
     <w:pPr>
       <w:pBdr>
@@ -1393,7 +1465,7 @@
 </file>
 
 <file path=word/numbering.xml><?xml version="1.0" encoding="utf-8"?>
-<w:numbering xmlns:wpc="http://schemas.microsoft.com/office/word/2010/wordprocessingCanvas" xmlns:cx="http://schemas.microsoft.com/office/drawing/2014/chartex" xmlns:cx1="http://schemas.microsoft.com/office/drawing/2015/9/8/chartex" xmlns:cx2="http://schemas.microsoft.com/office/drawing/2015/10/21/chartex" xmlns:cx3="http://schemas.microsoft.com/office/drawing/2016/5/9/chartex" xmlns:cx4="http://schemas.microsoft.com/office/drawing/2016/5/10/chartex" xmlns:cx5="http://schemas.microsoft.com/office/drawing/2016/5/11/chartex" xmlns:cx6="http://schemas.microsoft.com/office/drawing/2016/5/12/chartex" xmlns:cx7="http://schemas.microsoft.com/office/drawing/2016/5/13/chartex" xmlns:cx8="http://schemas.microsoft.com/office/drawing/2016/5/14/chartex" xmlns:mc="http://schemas.openxmlformats.org/markup-compatibility/2006" xmlns:aink="http://schemas.microsoft.com/office/drawing/2016/ink" xmlns:am3d="http://schemas.microsoft.com/office/drawing/2017/model3d" xmlns:o="urn:schemas-microsoft-com:office:office" xmlns:oel="http://schemas.microsoft.com/office/2019/extlst" xmlns:r="http://schemas.openxmlformats.org/officeDocument/2006/relationships" xmlns:m="http://schemas.openxmlformats.org/officeDocument/2006/math" xmlns:v="urn:schemas-microsoft-com:vml" xmlns:wp14="http://schemas.microsoft.com/office/word/2010/wordprocessingDrawing" xmlns:wp="http://schemas.openxmlformats.org/drawingml/2006/wordprocessingDrawing" xmlns:w10="urn:schemas-microsoft-com:office:word" xmlns:w="http://schemas.openxmlformats.org/wordprocessingml/2006/main" xmlns:w14="http://schemas.microsoft.com/office/word/2010/wordml" xmlns:w15="http://schemas.microsoft.com/office/word/2012/wordml" xmlns:w16cex="http://schemas.microsoft.com/office/word/2018/wordml/cex" xmlns:w16cid="http://schemas.microsoft.com/office/word/2016/wordml/cid" xmlns:w16="http://schemas.microsoft.com/office/word/2018/wordml" xmlns:w16du="http://schemas.microsoft.com/office/word/2023/wordml/word16du" xmlns:w16sdtdh="http://schemas.microsoft.com/office/word/2020/wordml/sdtdatahash" xmlns:w16se="http://schemas.microsoft.com/office/word/2015/wordml/symex" xmlns:wpg="http://schemas.microsoft.com/office/word/2010/wordprocessingGroup" xmlns:wpi="http://schemas.microsoft.com/office/word/2010/wordprocessingInk" xmlns:wne="http://schemas.microsoft.com/office/word/2006/wordml" xmlns:wps="http://schemas.microsoft.com/office/word/2010/wordprocessingShape" mc:Ignorable="w14 w15 w16se w16cid w16 w16cex w16sdtdh w16du wp14">
+<w:numbering xmlns:wpc="http://schemas.microsoft.com/office/word/2010/wordprocessingCanvas" xmlns:cx="http://schemas.microsoft.com/office/drawing/2014/chartex" xmlns:cx1="http://schemas.microsoft.com/office/drawing/2015/9/8/chartex" xmlns:cx2="http://schemas.microsoft.com/office/drawing/2015/10/21/chartex" xmlns:cx3="http://schemas.microsoft.com/office/drawing/2016/5/9/chartex" xmlns:cx4="http://schemas.microsoft.com/office/drawing/2016/5/10/chartex" xmlns:cx5="http://schemas.microsoft.com/office/drawing/2016/5/11/chartex" xmlns:cx6="http://schemas.microsoft.com/office/drawing/2016/5/12/chartex" xmlns:cx7="http://schemas.microsoft.com/office/drawing/2016/5/13/chartex" xmlns:cx8="http://schemas.microsoft.com/office/drawing/2016/5/14/chartex" xmlns:mc="http://schemas.openxmlformats.org/markup-compatibility/2006" xmlns:aink="http://schemas.microsoft.com/office/drawing/2016/ink" xmlns:am3d="http://schemas.microsoft.com/office/drawing/2017/model3d" xmlns:o="urn:schemas-microsoft-com:office:office" xmlns:oel="http://schemas.microsoft.com/office/2019/extlst" xmlns:r="http://schemas.openxmlformats.org/officeDocument/2006/relationships" xmlns:m="http://schemas.openxmlformats.org/officeDocument/2006/math" xmlns:v="urn:schemas-microsoft-com:vml" xmlns:wp14="http://schemas.microsoft.com/office/word/2010/wordprocessingDrawing" xmlns:wp="http://schemas.openxmlformats.org/drawingml/2006/wordprocessingDrawing" xmlns:w10="urn:schemas-microsoft-com:office:word" xmlns:w="http://schemas.openxmlformats.org/wordprocessingml/2006/main" xmlns:w14="http://schemas.microsoft.com/office/word/2010/wordml" xmlns:w15="http://schemas.microsoft.com/office/word/2012/wordml" xmlns:w16cex="http://schemas.microsoft.com/office/word/2018/wordml/cex" xmlns:w16cid="http://schemas.microsoft.com/office/word/2016/wordml/cid" xmlns:w16="http://schemas.microsoft.com/office/word/2018/wordml" xmlns:w16du="http://schemas.microsoft.com/office/word/2023/wordml/word16du" xmlns:w16sdtdh="http://schemas.microsoft.com/office/word/2020/wordml/sdtdatahash" xmlns:w16sdtfl="http://schemas.microsoft.com/office/word/2024/wordml/sdtformatlock" xmlns:w16se="http://schemas.microsoft.com/office/word/2015/wordml/symex" xmlns:wpg="http://schemas.microsoft.com/office/word/2010/wordprocessingGroup" xmlns:wpi="http://schemas.microsoft.com/office/word/2010/wordprocessingInk" xmlns:wne="http://schemas.microsoft.com/office/word/2006/wordml" xmlns:wps="http://schemas.microsoft.com/office/word/2010/wordprocessingShape" mc:Ignorable="w14 w15 w16se w16cid w16 w16cex w16sdtdh w16sdtfl w16du wp14">
   <w:abstractNum w:abstractNumId="0" w15:restartNumberingAfterBreak="0">
     <w:nsid w:val="12C94E05"/>
     <w:multiLevelType w:val="hybridMultilevel"/>
@@ -1849,7 +1921,7 @@
 </file>
 
 <file path=word/styles.xml><?xml version="1.0" encoding="utf-8"?>
-<w:styles xmlns:mc="http://schemas.openxmlformats.org/markup-compatibility/2006" xmlns:r="http://schemas.openxmlformats.org/officeDocument/2006/relationships" xmlns:w="http://schemas.openxmlformats.org/wordprocessingml/2006/main" xmlns:w14="http://schemas.microsoft.com/office/word/2010/wordml" xmlns:w15="http://schemas.microsoft.com/office/word/2012/wordml" xmlns:w16cex="http://schemas.microsoft.com/office/word/2018/wordml/cex" xmlns:w16cid="http://schemas.microsoft.com/office/word/2016/wordml/cid" xmlns:w16="http://schemas.microsoft.com/office/word/2018/wordml" xmlns:w16du="http://schemas.microsoft.com/office/word/2023/wordml/word16du" xmlns:w16sdtdh="http://schemas.microsoft.com/office/word/2020/wordml/sdtdatahash" xmlns:w16se="http://schemas.microsoft.com/office/word/2015/wordml/symex" mc:Ignorable="w14 w15 w16se w16cid w16 w16cex w16sdtdh w16du">
+<w:styles xmlns:mc="http://schemas.openxmlformats.org/markup-compatibility/2006" xmlns:r="http://schemas.openxmlformats.org/officeDocument/2006/relationships" xmlns:w="http://schemas.openxmlformats.org/wordprocessingml/2006/main" xmlns:w14="http://schemas.microsoft.com/office/word/2010/wordml" xmlns:w15="http://schemas.microsoft.com/office/word/2012/wordml" xmlns:w16cex="http://schemas.microsoft.com/office/word/2018/wordml/cex" xmlns:w16cid="http://schemas.microsoft.com/office/word/2016/wordml/cid" xmlns:w16="http://schemas.microsoft.com/office/word/2018/wordml" xmlns:w16du="http://schemas.microsoft.com/office/word/2023/wordml/word16du" xmlns:w16sdtdh="http://schemas.microsoft.com/office/word/2020/wordml/sdtdatahash" xmlns:w16sdtfl="http://schemas.microsoft.com/office/word/2024/wordml/sdtformatlock" xmlns:w16se="http://schemas.microsoft.com/office/word/2015/wordml/symex" mc:Ignorable="w14 w15 w16se w16cid w16 w16cex w16sdtdh w16sdtfl w16du">
   <w:docDefaults>
     <w:rPrDefault>
       <w:rPr>
@@ -2956,28 +3028,28 @@
 </file>
 
 <file path=customXml/item1.xml><?xml version="1.0" encoding="utf-8"?>
-<b:Sources xmlns:b="http://schemas.openxmlformats.org/officeDocument/2006/bibliography" xmlns="http://schemas.openxmlformats.org/officeDocument/2006/bibliography" SelectedStyle="\APA.XSL" StyleName="APA"/>
-</file>
-
-<file path=customXml/item2.xml><?xml version="1.0" encoding="utf-8"?>
 <go:gDocsCustomXmlDataStorage xmlns:go="http://customooxmlschemas.google.com/" xmlns:r="http://schemas.openxmlformats.org/officeDocument/2006/relationships">
   <go:docsCustomData xmlns:go="http://customooxmlschemas.google.com/" roundtripDataSignature="AMtx7mjhzHLHrGkKZA2lEES3YgDr6Xxdiw==">AMUW2mUP7BInHskrM7OEDoEkwWVjY61JhFWNpawlGdNRtSwesYll8s2NuhEPB08kiEnIaLX+c/sREv6dNhF32gGafDJKrlsuk1l7I0eFn2/jrzY66IcxmzA=</go:docsCustomData>
 </go:gDocsCustomXmlDataStorage>
 </file>
 
-<file path=customXml/itemProps1.xml><?xml version="1.0" encoding="utf-8"?>
-<ds:datastoreItem xmlns:ds="http://schemas.openxmlformats.org/officeDocument/2006/customXml" ds:itemID="{C9F8E7BA-5CDA-4B59-9A06-B0B8C730F436}">
-  <ds:schemaRefs>
-    <ds:schemaRef ds:uri="http://schemas.openxmlformats.org/officeDocument/2006/bibliography"/>
-  </ds:schemaRefs>
-</ds:datastoreItem>
+<file path=customXml/item2.xml><?xml version="1.0" encoding="utf-8"?>
+<b:Sources xmlns:b="http://schemas.openxmlformats.org/officeDocument/2006/bibliography" xmlns="http://schemas.openxmlformats.org/officeDocument/2006/bibliography" SelectedStyle="\APA.XSL" StyleName="APA"/>
 </file>
 
-<file path=customXml/itemProps2.xml><?xml version="1.0" encoding="utf-8"?>
+<file path=customXml/itemProps1.xml><?xml version="1.0" encoding="utf-8"?>
 <ds:datastoreItem xmlns:ds="http://schemas.openxmlformats.org/officeDocument/2006/customXml" ds:itemID="{11111111-1234-1234-1234-123412341234}">
   <ds:schemaRefs>
     <ds:schemaRef ds:uri="http://customooxmlschemas.google.com/"/>
     <ds:schemaRef ds:uri="http://schemas.openxmlformats.org/officeDocument/2006/relationships"/>
   </ds:schemaRefs>
 </ds:datastoreItem>
+</file>
+
+<file path=customXml/itemProps2.xml><?xml version="1.0" encoding="utf-8"?>
+<ds:datastoreItem xmlns:ds="http://schemas.openxmlformats.org/officeDocument/2006/customXml" ds:itemID="{C9F8E7BA-5CDA-4B59-9A06-B0B8C730F436}">
+  <ds:schemaRefs>
+    <ds:schemaRef ds:uri="http://schemas.openxmlformats.org/officeDocument/2006/bibliography"/>
+  </ds:schemaRefs>
+</ds:datastoreItem>
 </file>
</xml_diff>